<commit_message>
Removed cursor from Game and added to TeamUserController
</commit_message>
<xml_diff>
--- a/Assets/Documents/GDD.docx
+++ b/Assets/Documents/GDD.docx
@@ -123,6 +123,192 @@
           <w:szCs w:val="20"/>
           <w:lang w:val="en-US"/>
         </w:rPr>
+        <w:t>SHOTS</w:t>
+      </w:r>
+    </w:p>
+    <w:p>
+      <w:pPr>
+        <w:pStyle w:val="Sinespaciado"/>
+        <w:rPr>
+          <w:rFonts w:ascii="Arial" w:hAnsi="Arial" w:cs="Arial"/>
+          <w:b/>
+          <w:sz w:val="20"/>
+          <w:szCs w:val="20"/>
+          <w:lang w:val="en-US"/>
+        </w:rPr>
+      </w:pPr>
+    </w:p>
+    <w:p>
+      <w:pPr>
+        <w:pStyle w:val="Sinespaciado"/>
+        <w:rPr>
+          <w:rFonts w:ascii="Arial" w:hAnsi="Arial" w:cs="Arial"/>
+          <w:sz w:val="20"/>
+          <w:szCs w:val="20"/>
+          <w:lang w:val="en-US"/>
+        </w:rPr>
+      </w:pPr>
+      <w:r>
+        <w:rPr>
+          <w:rFonts w:ascii="Arial" w:hAnsi="Arial" w:cs="Arial"/>
+          <w:sz w:val="20"/>
+          <w:szCs w:val="20"/>
+          <w:lang w:val="en-US"/>
+        </w:rPr>
+        <w:t xml:space="preserve">Some of the super shots may take some </w:t>
+      </w:r>
+      <w:r>
+        <w:rPr>
+          <w:rFonts w:ascii="Arial" w:hAnsi="Arial" w:cs="Arial"/>
+          <w:sz w:val="20"/>
+          <w:szCs w:val="20"/>
+          <w:lang w:val="en-US"/>
+        </w:rPr>
+        <w:t>player turns</w:t>
+      </w:r>
+      <w:r>
+        <w:rPr>
+          <w:rFonts w:ascii="Arial" w:hAnsi="Arial" w:cs="Arial"/>
+          <w:sz w:val="20"/>
+          <w:szCs w:val="20"/>
+          <w:lang w:val="en-US"/>
+        </w:rPr>
+        <w:t xml:space="preserve"> to charge</w:t>
+      </w:r>
+      <w:r>
+        <w:rPr>
+          <w:rFonts w:ascii="Arial" w:hAnsi="Arial" w:cs="Arial"/>
+          <w:sz w:val="20"/>
+          <w:szCs w:val="20"/>
+          <w:lang w:val="en-US"/>
+        </w:rPr>
+        <w:t>, some will execute immediately. During this time the player is vulnerable, so it may be a good idea to start a shot in the first turn of a player phase.</w:t>
+      </w:r>
+    </w:p>
+    <w:p>
+      <w:pPr>
+        <w:pStyle w:val="Sinespaciado"/>
+        <w:rPr>
+          <w:rFonts w:ascii="Arial" w:hAnsi="Arial" w:cs="Arial"/>
+          <w:sz w:val="20"/>
+          <w:szCs w:val="20"/>
+          <w:lang w:val="en-US"/>
+        </w:rPr>
+      </w:pPr>
+    </w:p>
+    <w:p>
+      <w:pPr>
+        <w:pStyle w:val="Sinespaciado"/>
+        <w:rPr>
+          <w:rFonts w:ascii="Arial" w:hAnsi="Arial" w:cs="Arial"/>
+          <w:b/>
+          <w:sz w:val="20"/>
+          <w:szCs w:val="20"/>
+          <w:lang w:val="en-US"/>
+        </w:rPr>
+      </w:pPr>
+      <w:r>
+        <w:rPr>
+          <w:rFonts w:ascii="Arial" w:hAnsi="Arial" w:cs="Arial"/>
+          <w:b/>
+          <w:sz w:val="20"/>
+          <w:szCs w:val="20"/>
+          <w:lang w:val="en-US"/>
+        </w:rPr>
+        <w:t>. Light Shot</w:t>
+      </w:r>
+      <w:r>
+        <w:rPr>
+          <w:rFonts w:ascii="Arial" w:hAnsi="Arial" w:cs="Arial"/>
+          <w:b/>
+          <w:sz w:val="20"/>
+          <w:szCs w:val="20"/>
+          <w:lang w:val="en-US"/>
+        </w:rPr>
+        <w:t xml:space="preserve">: </w:t>
+      </w:r>
+      <w:r>
+        <w:rPr>
+          <w:rFonts w:ascii="Arial" w:hAnsi="Arial" w:cs="Arial"/>
+          <w:sz w:val="20"/>
+          <w:szCs w:val="20"/>
+          <w:lang w:val="en-US"/>
+        </w:rPr>
+        <w:t xml:space="preserve">Similar to </w:t>
+      </w:r>
+      <w:proofErr w:type="spellStart"/>
+      <w:r>
+        <w:rPr>
+          <w:rFonts w:ascii="Arial" w:hAnsi="Arial" w:cs="Arial"/>
+          <w:sz w:val="20"/>
+          <w:szCs w:val="20"/>
+          <w:lang w:val="en-US"/>
+        </w:rPr>
+        <w:t>Hyuga’s</w:t>
+      </w:r>
+      <w:proofErr w:type="spellEnd"/>
+      <w:r>
+        <w:rPr>
+          <w:rFonts w:ascii="Arial" w:hAnsi="Arial" w:cs="Arial"/>
+          <w:sz w:val="20"/>
+          <w:szCs w:val="20"/>
+          <w:lang w:val="en-US"/>
+        </w:rPr>
+        <w:t xml:space="preserve"> Tiger Shot, it is a very strong shot with a linear trajectory.</w:t>
+      </w:r>
+      <w:r>
+        <w:rPr>
+          <w:rFonts w:ascii="Arial" w:hAnsi="Arial" w:cs="Arial"/>
+          <w:sz w:val="20"/>
+          <w:szCs w:val="20"/>
+          <w:lang w:val="en-US"/>
+        </w:rPr>
+        <w:t xml:space="preserve"> It can stunt a player if he tries to block it.</w:t>
+      </w:r>
+    </w:p>
+    <w:p>
+      <w:pPr>
+        <w:pStyle w:val="Sinespaciado"/>
+        <w:rPr>
+          <w:rFonts w:ascii="Arial" w:hAnsi="Arial" w:cs="Arial"/>
+          <w:b/>
+          <w:sz w:val="20"/>
+          <w:szCs w:val="20"/>
+          <w:lang w:val="en-US"/>
+        </w:rPr>
+      </w:pPr>
+    </w:p>
+    <w:p>
+      <w:pPr>
+        <w:pStyle w:val="Sinespaciado"/>
+        <w:rPr>
+          <w:rFonts w:ascii="Arial" w:hAnsi="Arial" w:cs="Arial"/>
+          <w:b/>
+          <w:sz w:val="20"/>
+          <w:szCs w:val="20"/>
+          <w:lang w:val="en-US"/>
+        </w:rPr>
+      </w:pPr>
+    </w:p>
+    <w:p>
+      <w:pPr>
+        <w:pStyle w:val="Sinespaciado"/>
+        <w:rPr>
+          <w:rFonts w:ascii="Arial" w:hAnsi="Arial" w:cs="Arial"/>
+          <w:b/>
+          <w:sz w:val="20"/>
+          <w:szCs w:val="20"/>
+          <w:lang w:val="en-US"/>
+        </w:rPr>
+      </w:pPr>
+      <w:r>
+        <w:rPr>
+          <w:rFonts w:ascii="Arial" w:hAnsi="Arial" w:cs="Arial"/>
+          <w:b/>
+          <w:sz w:val="20"/>
+          <w:szCs w:val="20"/>
+          <w:lang w:val="en-US"/>
+        </w:rPr>
         <w:t>ABILITIES</w:t>
       </w:r>
     </w:p>
@@ -155,7 +341,27 @@
           <w:szCs w:val="20"/>
           <w:lang w:val="en-US"/>
         </w:rPr>
-        <w:t>There are abilities that only one type of player (GK, DF, MF, FW) can learn. There are other abilities that any type of player can learn.</w:t>
+        <w:t xml:space="preserve">There are abilities that only one type of player (GK, DF, MF, </w:t>
+      </w:r>
+      <w:proofErr w:type="gramStart"/>
+      <w:r>
+        <w:rPr>
+          <w:rFonts w:ascii="Arial" w:hAnsi="Arial" w:cs="Arial"/>
+          <w:sz w:val="20"/>
+          <w:szCs w:val="20"/>
+          <w:lang w:val="en-US"/>
+        </w:rPr>
+        <w:t>FW</w:t>
+      </w:r>
+      <w:proofErr w:type="gramEnd"/>
+      <w:r>
+        <w:rPr>
+          <w:rFonts w:ascii="Arial" w:hAnsi="Arial" w:cs="Arial"/>
+          <w:sz w:val="20"/>
+          <w:szCs w:val="20"/>
+          <w:lang w:val="en-US"/>
+        </w:rPr>
+        <w:t>) can learn. There are other abilities that any type of player can learn.</w:t>
       </w:r>
     </w:p>
     <w:p>
@@ -196,16 +402,56 @@
           <w:szCs w:val="20"/>
           <w:lang w:val="en-US"/>
         </w:rPr>
-        <w:t xml:space="preserve">: The player teletransport </w:t>
-      </w:r>
-      <w:r>
-        <w:rPr>
-          <w:rFonts w:ascii="Arial" w:hAnsi="Arial" w:cs="Arial"/>
-          <w:sz w:val="20"/>
-          <w:szCs w:val="20"/>
-          <w:lang w:val="en-US"/>
-        </w:rPr>
-        <w:t>to a tile, so players can´t block him</w:t>
+        <w:t xml:space="preserve">: The player </w:t>
+      </w:r>
+      <w:proofErr w:type="spellStart"/>
+      <w:r>
+        <w:rPr>
+          <w:rFonts w:ascii="Arial" w:hAnsi="Arial" w:cs="Arial"/>
+          <w:sz w:val="20"/>
+          <w:szCs w:val="20"/>
+          <w:lang w:val="en-US"/>
+        </w:rPr>
+        <w:t>teletransport</w:t>
+      </w:r>
+      <w:proofErr w:type="spellEnd"/>
+      <w:r>
+        <w:rPr>
+          <w:rFonts w:ascii="Arial" w:hAnsi="Arial" w:cs="Arial"/>
+          <w:sz w:val="20"/>
+          <w:szCs w:val="20"/>
+          <w:lang w:val="en-US"/>
+        </w:rPr>
+        <w:t xml:space="preserve"> </w:t>
+      </w:r>
+      <w:r>
+        <w:rPr>
+          <w:rFonts w:ascii="Arial" w:hAnsi="Arial" w:cs="Arial"/>
+          <w:sz w:val="20"/>
+          <w:szCs w:val="20"/>
+          <w:lang w:val="en-US"/>
+        </w:rPr>
+        <w:t xml:space="preserve">to a tile, so </w:t>
+      </w:r>
+      <w:proofErr w:type="gramStart"/>
+      <w:r>
+        <w:rPr>
+          <w:rFonts w:ascii="Arial" w:hAnsi="Arial" w:cs="Arial"/>
+          <w:sz w:val="20"/>
+          <w:szCs w:val="20"/>
+          <w:lang w:val="en-US"/>
+        </w:rPr>
+        <w:t>players</w:t>
+      </w:r>
+      <w:proofErr w:type="gramEnd"/>
+      <w:r>
+        <w:rPr>
+          <w:rFonts w:ascii="Arial" w:hAnsi="Arial" w:cs="Arial"/>
+          <w:sz w:val="20"/>
+          <w:szCs w:val="20"/>
+          <w:lang w:val="en-US"/>
+        </w:rPr>
+        <w:t xml:space="preserve"> can´t block him</w:t>
       </w:r>
       <w:r>
         <w:rPr>
@@ -293,16 +539,48 @@
           <w:szCs w:val="20"/>
           <w:lang w:val="en-US"/>
         </w:rPr>
-        <w:t>. Players can decide what way they are gonna face after a move. It is always easier to move in the direction you are facing.</w:t>
-      </w:r>
-    </w:p>
-    <w:p>
-      <w:pPr>
-        <w:pStyle w:val="Sinespaciado"/>
-        <w:rPr>
-          <w:rFonts w:ascii="Arial" w:hAnsi="Arial" w:cs="Arial"/>
-          <w:sz w:val="20"/>
-          <w:szCs w:val="20"/>
+        <w:t xml:space="preserve">. Players can decide what way they are </w:t>
+      </w:r>
+      <w:proofErr w:type="spellStart"/>
+      <w:r>
+        <w:rPr>
+          <w:rFonts w:ascii="Arial" w:hAnsi="Arial" w:cs="Arial"/>
+          <w:sz w:val="20"/>
+          <w:szCs w:val="20"/>
+          <w:lang w:val="en-US"/>
+        </w:rPr>
+        <w:t>gonna</w:t>
+      </w:r>
+      <w:proofErr w:type="spellEnd"/>
+      <w:r>
+        <w:rPr>
+          <w:rFonts w:ascii="Arial" w:hAnsi="Arial" w:cs="Arial"/>
+          <w:sz w:val="20"/>
+          <w:szCs w:val="20"/>
+          <w:lang w:val="en-US"/>
+        </w:rPr>
+        <w:t xml:space="preserve"> face after a move. It is always easier to move in the direction you are facing.</w:t>
+      </w:r>
+    </w:p>
+    <w:p>
+      <w:pPr>
+        <w:pStyle w:val="Sinespaciado"/>
+        <w:rPr>
+          <w:rFonts w:ascii="Arial" w:hAnsi="Arial" w:cs="Arial"/>
+          <w:sz w:val="20"/>
+          <w:szCs w:val="20"/>
+          <w:lang w:val="en-US"/>
+        </w:rPr>
+      </w:pPr>
+    </w:p>
+    <w:p>
+      <w:pPr>
+        <w:pStyle w:val="Sinespaciado"/>
+        <w:rPr>
+          <w:rFonts w:ascii="Arial" w:hAnsi="Arial" w:cs="Arial"/>
+          <w:sz w:val="20"/>
+          <w:szCs w:val="20"/>
+          <w:u w:val="single"/>
           <w:lang w:val="en-US"/>
         </w:rPr>
       </w:pPr>
@@ -451,7 +729,29 @@
           <w:szCs w:val="20"/>
           <w:lang w:val="en-US"/>
         </w:rPr>
-        <w:t>Create names randomly (japanese?)</w:t>
+        <w:t>Create names randomly (</w:t>
+      </w:r>
+      <w:proofErr w:type="spellStart"/>
+      <w:proofErr w:type="gramStart"/>
+      <w:r>
+        <w:rPr>
+          <w:rFonts w:ascii="Arial" w:hAnsi="Arial" w:cs="Arial"/>
+          <w:sz w:val="20"/>
+          <w:szCs w:val="20"/>
+          <w:lang w:val="en-US"/>
+        </w:rPr>
+        <w:t>japanese</w:t>
+      </w:r>
+      <w:proofErr w:type="spellEnd"/>
+      <w:proofErr w:type="gramEnd"/>
+      <w:r>
+        <w:rPr>
+          <w:rFonts w:ascii="Arial" w:hAnsi="Arial" w:cs="Arial"/>
+          <w:sz w:val="20"/>
+          <w:szCs w:val="20"/>
+          <w:lang w:val="en-US"/>
+        </w:rPr>
+        <w:t>?)</w:t>
       </w:r>
     </w:p>
     <w:p>
@@ -493,85 +793,97 @@
         <w:pStyle w:val="Sinespaciado"/>
         <w:rPr>
           <w:rFonts w:ascii="Arial" w:hAnsi="Arial" w:cs="Arial"/>
-          <w:b/>
-          <w:sz w:val="20"/>
-          <w:szCs w:val="20"/>
-          <w:lang w:val="en-US"/>
-        </w:rPr>
-      </w:pPr>
-      <w:r>
-        <w:rPr>
-          <w:rFonts w:ascii="Arial" w:hAnsi="Arial" w:cs="Arial"/>
-          <w:b/>
-          <w:sz w:val="20"/>
-          <w:szCs w:val="20"/>
-          <w:lang w:val="en-US"/>
-        </w:rPr>
-        <w:t>LEVELING</w:t>
-      </w:r>
-    </w:p>
-    <w:p>
-      <w:pPr>
-        <w:pStyle w:val="Sinespaciado"/>
-        <w:rPr>
-          <w:rFonts w:ascii="Arial" w:hAnsi="Arial" w:cs="Arial"/>
-          <w:b/>
-          <w:sz w:val="20"/>
-          <w:szCs w:val="20"/>
-          <w:lang w:val="en-US"/>
-        </w:rPr>
-      </w:pPr>
-    </w:p>
-    <w:p>
-      <w:pPr>
-        <w:pStyle w:val="Sinespaciado"/>
-        <w:rPr>
-          <w:rFonts w:ascii="Arial" w:hAnsi="Arial" w:cs="Arial"/>
-          <w:sz w:val="20"/>
-          <w:szCs w:val="20"/>
-          <w:lang w:val="en-US"/>
-        </w:rPr>
-      </w:pPr>
-      <w:r>
-        <w:rPr>
-          <w:rFonts w:ascii="Arial" w:hAnsi="Arial" w:cs="Arial"/>
-          <w:sz w:val="20"/>
-          <w:szCs w:val="20"/>
-          <w:lang w:val="en-US"/>
-        </w:rPr>
-        <w:t>To avoid farming there are few options:</w:t>
-      </w:r>
-    </w:p>
-    <w:p>
-      <w:pPr>
-        <w:pStyle w:val="Sinespaciado"/>
-        <w:rPr>
-          <w:rFonts w:ascii="Arial" w:hAnsi="Arial" w:cs="Arial"/>
-          <w:sz w:val="20"/>
-          <w:szCs w:val="20"/>
-          <w:lang w:val="en-US"/>
-        </w:rPr>
-      </w:pPr>
-      <w:r>
-        <w:rPr>
-          <w:rFonts w:ascii="Arial" w:hAnsi="Arial" w:cs="Arial"/>
-          <w:sz w:val="20"/>
-          <w:szCs w:val="20"/>
-          <w:lang w:val="en-US"/>
-        </w:rPr>
-        <w:t>. Give stars (or any kind of score) depending on how well you won the match. Those stars can be redeemed for experience points or abilities</w:t>
-      </w:r>
-      <w:r>
-        <w:rPr>
-          <w:rFonts w:ascii="Arial" w:hAnsi="Arial" w:cs="Arial"/>
-          <w:sz w:val="20"/>
-          <w:szCs w:val="20"/>
-          <w:lang w:val="en-US"/>
-        </w:rPr>
-        <w:t>.</w:t>
-      </w:r>
+          <w:sz w:val="20"/>
+          <w:szCs w:val="20"/>
+          <w:u w:val="single"/>
+          <w:lang w:val="en-US"/>
+        </w:rPr>
+      </w:pPr>
       <w:bookmarkStart w:id="0" w:name="_GoBack"/>
       <w:bookmarkEnd w:id="0"/>
+    </w:p>
+    <w:p>
+      <w:pPr>
+        <w:pStyle w:val="Sinespaciado"/>
+        <w:rPr>
+          <w:rFonts w:ascii="Arial" w:hAnsi="Arial" w:cs="Arial"/>
+          <w:b/>
+          <w:sz w:val="20"/>
+          <w:szCs w:val="20"/>
+          <w:lang w:val="en-US"/>
+        </w:rPr>
+      </w:pPr>
+      <w:r>
+        <w:rPr>
+          <w:rFonts w:ascii="Arial" w:hAnsi="Arial" w:cs="Arial"/>
+          <w:b/>
+          <w:sz w:val="20"/>
+          <w:szCs w:val="20"/>
+          <w:lang w:val="en-US"/>
+        </w:rPr>
+        <w:t>LEVELING</w:t>
+      </w:r>
+    </w:p>
+    <w:p>
+      <w:pPr>
+        <w:pStyle w:val="Sinespaciado"/>
+        <w:rPr>
+          <w:rFonts w:ascii="Arial" w:hAnsi="Arial" w:cs="Arial"/>
+          <w:b/>
+          <w:sz w:val="20"/>
+          <w:szCs w:val="20"/>
+          <w:lang w:val="en-US"/>
+        </w:rPr>
+      </w:pPr>
+    </w:p>
+    <w:p>
+      <w:pPr>
+        <w:pStyle w:val="Sinespaciado"/>
+        <w:rPr>
+          <w:rFonts w:ascii="Arial" w:hAnsi="Arial" w:cs="Arial"/>
+          <w:sz w:val="20"/>
+          <w:szCs w:val="20"/>
+          <w:lang w:val="en-US"/>
+        </w:rPr>
+      </w:pPr>
+      <w:r>
+        <w:rPr>
+          <w:rFonts w:ascii="Arial" w:hAnsi="Arial" w:cs="Arial"/>
+          <w:sz w:val="20"/>
+          <w:szCs w:val="20"/>
+          <w:lang w:val="en-US"/>
+        </w:rPr>
+        <w:t>To avoid farming there are few options:</w:t>
+      </w:r>
+    </w:p>
+    <w:p>
+      <w:pPr>
+        <w:pStyle w:val="Sinespaciado"/>
+        <w:rPr>
+          <w:rFonts w:ascii="Arial" w:hAnsi="Arial" w:cs="Arial"/>
+          <w:sz w:val="20"/>
+          <w:szCs w:val="20"/>
+          <w:lang w:val="en-US"/>
+        </w:rPr>
+      </w:pPr>
+      <w:r>
+        <w:rPr>
+          <w:rFonts w:ascii="Arial" w:hAnsi="Arial" w:cs="Arial"/>
+          <w:sz w:val="20"/>
+          <w:szCs w:val="20"/>
+          <w:lang w:val="en-US"/>
+        </w:rPr>
+        <w:t>. Give stars (or any kind of score) depending on how well you won the match. Those stars can be redeemed for experience points or abilities</w:t>
+      </w:r>
+      <w:r>
+        <w:rPr>
+          <w:rFonts w:ascii="Arial" w:hAnsi="Arial" w:cs="Arial"/>
+          <w:sz w:val="20"/>
+          <w:szCs w:val="20"/>
+          <w:lang w:val="en-US"/>
+        </w:rPr>
+        <w:t>.</w:t>
+      </w:r>
     </w:p>
     <w:p>
       <w:pPr>

</xml_diff>

<commit_message>
Added TackleDribble and TackleNoDribble
</commit_message>
<xml_diff>
--- a/Assets/Documents/GDD.docx
+++ b/Assets/Documents/GDD.docx
@@ -562,6 +562,73 @@
         <w:t xml:space="preserve"> face after a move. It is always easier to move in the direction you are facing.</w:t>
       </w:r>
     </w:p>
+    <w:p>
+      <w:pPr>
+        <w:pStyle w:val="Sinespaciado"/>
+        <w:rPr>
+          <w:rFonts w:ascii="Arial" w:hAnsi="Arial" w:cs="Arial"/>
+          <w:sz w:val="20"/>
+          <w:szCs w:val="20"/>
+          <w:lang w:val="en-US"/>
+        </w:rPr>
+      </w:pPr>
+    </w:p>
+    <w:p>
+      <w:pPr>
+        <w:pStyle w:val="Sinespaciado"/>
+        <w:rPr>
+          <w:rFonts w:ascii="Arial" w:hAnsi="Arial" w:cs="Arial"/>
+          <w:b/>
+          <w:sz w:val="20"/>
+          <w:szCs w:val="20"/>
+          <w:lang w:val="en-US"/>
+        </w:rPr>
+      </w:pPr>
+      <w:r>
+        <w:rPr>
+          <w:rFonts w:ascii="Arial" w:hAnsi="Arial" w:cs="Arial"/>
+          <w:b/>
+          <w:sz w:val="20"/>
+          <w:szCs w:val="20"/>
+          <w:lang w:val="en-US"/>
+        </w:rPr>
+        <w:t>BOARD</w:t>
+      </w:r>
+    </w:p>
+    <w:p>
+      <w:pPr>
+        <w:pStyle w:val="Sinespaciado"/>
+        <w:rPr>
+          <w:rFonts w:ascii="Arial" w:hAnsi="Arial" w:cs="Arial"/>
+          <w:b/>
+          <w:sz w:val="20"/>
+          <w:szCs w:val="20"/>
+          <w:lang w:val="en-US"/>
+        </w:rPr>
+      </w:pPr>
+    </w:p>
+    <w:p>
+      <w:pPr>
+        <w:pStyle w:val="Sinespaciado"/>
+        <w:rPr>
+          <w:rFonts w:ascii="Arial" w:hAnsi="Arial" w:cs="Arial"/>
+          <w:sz w:val="20"/>
+          <w:szCs w:val="20"/>
+          <w:lang w:val="en-US"/>
+        </w:rPr>
+      </w:pPr>
+      <w:bookmarkStart w:id="0" w:name="_GoBack"/>
+      <w:r>
+        <w:rPr>
+          <w:rFonts w:ascii="Arial" w:hAnsi="Arial" w:cs="Arial"/>
+          <w:sz w:val="20"/>
+          <w:szCs w:val="20"/>
+          <w:lang w:val="en-US"/>
+        </w:rPr>
+        <w:t>. There are different boards, with different surfaces and properties, like grass, sand, snow, rain…</w:t>
+      </w:r>
+    </w:p>
+    <w:bookmarkEnd w:id="0"/>
     <w:p>
       <w:pPr>
         <w:pStyle w:val="Sinespaciado"/>
@@ -799,8 +866,6 @@
           <w:lang w:val="en-US"/>
         </w:rPr>
       </w:pPr>
-      <w:bookmarkStart w:id="0" w:name="_GoBack"/>
-      <w:bookmarkEnd w:id="0"/>
     </w:p>
     <w:p>
       <w:pPr>

</xml_diff>